<commit_message>
first change for branch2
</commit_message>
<xml_diff>
--- a/test2.docx
+++ b/test2.docx
@@ -20,8 +20,27 @@
         </w:rPr>
         <w:t>1</w:t>
       </w:r>
+    </w:p>
+    <w:p>
+      <w:pPr>
+        <w:rPr>
+          <w:lang w:val="en-US"/>
+        </w:rPr>
+      </w:pPr>
+      <w:r>
+        <w:rPr>
+          <w:lang w:val="en-US"/>
+        </w:rPr>
+        <w:t>Making first change for git myproject1-</w:t>
+      </w:r>
       <w:bookmarkStart w:id="0" w:name="_GoBack"/>
       <w:bookmarkEnd w:id="0"/>
+      <w:r>
+        <w:rPr>
+          <w:lang w:val="en-US"/>
+        </w:rPr>
+        <w:t>branch 2</w:t>
+      </w:r>
     </w:p>
     <w:sectPr>
       <w:pgSz w:w="11906" w:h="16838"/>

</xml_diff>